<commit_message>
Done preparing the data
</commit_message>
<xml_diff>
--- a/Tugas 1/Laporan Tutorial 1.docx
+++ b/Tugas 1/Laporan Tutorial 1.docx
@@ -104,7 +104,7 @@
                     </pic:cNvPicPr>
                   </pic:nvPicPr>
                   <pic:blipFill>
-                    <a:blip r:embed="rId4" cstate="print">
+                    <a:blip r:embed="rId5" cstate="print">
                       <a:extLst>
                         <a:ext uri="{28A0092B-C50C-407E-A947-70E740481C1C}">
                           <a14:useLocalDpi xmlns:a14="http://schemas.microsoft.com/office/drawing/2010/main" val="0"/>
@@ -361,7 +361,7 @@
       <w:pPr>
         <w:jc w:val="center"/>
         <w:rPr>
-          <w:sz w:val="40"/>
+          <w:b/>
         </w:rPr>
       </w:pPr>
       <w:r>
@@ -369,9 +369,878 @@
           <w:sz w:val="40"/>
         </w:rPr>
         <w:t>2018</w:t>
+      </w:r>
+    </w:p>
+    <w:p>
+      <w:pPr>
+        <w:jc w:val="center"/>
+        <w:rPr>
+          <w:b/>
+        </w:rPr>
+      </w:pPr>
+    </w:p>
+    <w:p>
+      <w:pPr>
+        <w:jc w:val="center"/>
+        <w:rPr>
+          <w:b/>
+        </w:rPr>
+      </w:pPr>
+    </w:p>
+    <w:p>
+      <w:pPr>
+        <w:pStyle w:val="ListParagraph"/>
+        <w:numPr>
+          <w:ilvl w:val="0"/>
+          <w:numId w:val="1"/>
+        </w:numPr>
+        <w:jc w:val="both"/>
+      </w:pPr>
+      <w:proofErr w:type="spellStart"/>
+      <w:r>
+        <w:lastRenderedPageBreak/>
+        <w:t>Pendahuluan</w:t>
+      </w:r>
+      <w:proofErr w:type="spellEnd"/>
+    </w:p>
+    <w:p>
+      <w:pPr>
+        <w:pStyle w:val="ListParagraph"/>
+        <w:jc w:val="both"/>
+      </w:pPr>
+      <w:proofErr w:type="spellStart"/>
+      <w:r>
+        <w:t>Laporan</w:t>
+      </w:r>
+      <w:proofErr w:type="spellEnd"/>
+      <w:r>
+        <w:t xml:space="preserve"> </w:t>
+      </w:r>
+      <w:proofErr w:type="spellStart"/>
+      <w:r>
+        <w:t>ini</w:t>
+      </w:r>
+      <w:proofErr w:type="spellEnd"/>
+      <w:r>
+        <w:t xml:space="preserve"> </w:t>
+      </w:r>
+      <w:proofErr w:type="spellStart"/>
+      <w:r>
+        <w:t>terkait</w:t>
+      </w:r>
+      <w:proofErr w:type="spellEnd"/>
+      <w:r>
+        <w:t xml:space="preserve"> </w:t>
+      </w:r>
+      <w:proofErr w:type="spellStart"/>
+      <w:r>
+        <w:t>dengan</w:t>
+      </w:r>
+      <w:proofErr w:type="spellEnd"/>
+      <w:r>
+        <w:t xml:space="preserve"> </w:t>
+      </w:r>
+      <w:proofErr w:type="spellStart"/>
+      <w:r>
+        <w:t>langkah-langkah</w:t>
+      </w:r>
+      <w:proofErr w:type="spellEnd"/>
+      <w:r>
+        <w:t xml:space="preserve"> yang </w:t>
+      </w:r>
+      <w:proofErr w:type="spellStart"/>
+      <w:r>
+        <w:t>saya</w:t>
+      </w:r>
+      <w:proofErr w:type="spellEnd"/>
+      <w:r>
+        <w:t xml:space="preserve"> </w:t>
+      </w:r>
+      <w:proofErr w:type="spellStart"/>
+      <w:r>
+        <w:t>lakukan</w:t>
+      </w:r>
+      <w:proofErr w:type="spellEnd"/>
+      <w:r>
+        <w:t xml:space="preserve"> </w:t>
+      </w:r>
+      <w:proofErr w:type="spellStart"/>
+      <w:r>
+        <w:t>ketika</w:t>
+      </w:r>
+      <w:proofErr w:type="spellEnd"/>
+      <w:r>
+        <w:t xml:space="preserve"> </w:t>
+      </w:r>
+      <w:proofErr w:type="spellStart"/>
+      <w:r>
+        <w:t>bertemu</w:t>
+      </w:r>
+      <w:proofErr w:type="spellEnd"/>
+      <w:r>
+        <w:t xml:space="preserve"> </w:t>
+      </w:r>
+      <w:proofErr w:type="spellStart"/>
+      <w:r>
+        <w:t>dengan</w:t>
+      </w:r>
+      <w:proofErr w:type="spellEnd"/>
+      <w:r>
+        <w:t xml:space="preserve"> </w:t>
+      </w:r>
+      <w:proofErr w:type="spellStart"/>
+      <w:r>
+        <w:t>suatu</w:t>
+      </w:r>
+      <w:proofErr w:type="spellEnd"/>
+      <w:r>
+        <w:t xml:space="preserve"> data. </w:t>
+      </w:r>
+      <w:proofErr w:type="spellStart"/>
+      <w:r>
+        <w:t>Sesuai</w:t>
+      </w:r>
+      <w:proofErr w:type="spellEnd"/>
+      <w:r>
+        <w:t xml:space="preserve"> </w:t>
+      </w:r>
+      <w:proofErr w:type="spellStart"/>
+      <w:r>
+        <w:t>dengan</w:t>
+      </w:r>
+      <w:proofErr w:type="spellEnd"/>
+      <w:r>
+        <w:t xml:space="preserve"> yang </w:t>
+      </w:r>
+      <w:proofErr w:type="spellStart"/>
+      <w:r>
+        <w:t>diajarkan</w:t>
+      </w:r>
+      <w:proofErr w:type="spellEnd"/>
+      <w:r>
+        <w:t xml:space="preserve"> di </w:t>
+      </w:r>
+      <w:proofErr w:type="spellStart"/>
+      <w:r>
+        <w:t>kelas</w:t>
+      </w:r>
+      <w:proofErr w:type="spellEnd"/>
+      <w:r>
+        <w:t xml:space="preserve">, </w:t>
+      </w:r>
+      <w:proofErr w:type="spellStart"/>
+      <w:r>
+        <w:t>maka</w:t>
+      </w:r>
+      <w:proofErr w:type="spellEnd"/>
+      <w:r>
+        <w:t xml:space="preserve"> </w:t>
+      </w:r>
+      <w:proofErr w:type="spellStart"/>
+      <w:r>
+        <w:t>saya</w:t>
+      </w:r>
+      <w:proofErr w:type="spellEnd"/>
+      <w:r>
+        <w:t xml:space="preserve"> </w:t>
+      </w:r>
+      <w:proofErr w:type="spellStart"/>
+      <w:r>
+        <w:t>akan</w:t>
+      </w:r>
+      <w:proofErr w:type="spellEnd"/>
+      <w:r>
+        <w:t xml:space="preserve"> </w:t>
+      </w:r>
+      <w:proofErr w:type="spellStart"/>
+      <w:r>
+        <w:t>melakukan</w:t>
+      </w:r>
+      <w:proofErr w:type="spellEnd"/>
+      <w:r>
+        <w:t xml:space="preserve"> data preparation yang </w:t>
+      </w:r>
+      <w:proofErr w:type="spellStart"/>
+      <w:r>
+        <w:t>digunakan</w:t>
+      </w:r>
+      <w:proofErr w:type="spellEnd"/>
+      <w:r>
+        <w:t xml:space="preserve"> agar data yang </w:t>
+      </w:r>
+      <w:proofErr w:type="spellStart"/>
+      <w:r>
+        <w:t>akan</w:t>
+      </w:r>
+      <w:proofErr w:type="spellEnd"/>
+      <w:r>
+        <w:t xml:space="preserve"> </w:t>
+      </w:r>
+      <w:proofErr w:type="spellStart"/>
+      <w:r>
+        <w:t>kita</w:t>
+      </w:r>
+      <w:proofErr w:type="spellEnd"/>
+      <w:r>
+        <w:t xml:space="preserve"> proses </w:t>
+      </w:r>
+      <w:proofErr w:type="spellStart"/>
+      <w:r>
+        <w:t>dalam</w:t>
+      </w:r>
+      <w:proofErr w:type="spellEnd"/>
+      <w:r>
+        <w:t xml:space="preserve"> </w:t>
+      </w:r>
+      <w:proofErr w:type="spellStart"/>
+      <w:r>
+        <w:t>kondisi</w:t>
+      </w:r>
+      <w:proofErr w:type="spellEnd"/>
+      <w:r>
+        <w:t xml:space="preserve"> optimal (</w:t>
+      </w:r>
+      <w:proofErr w:type="spellStart"/>
+      <w:r>
+        <w:t>tidak</w:t>
+      </w:r>
+      <w:proofErr w:type="spellEnd"/>
+      <w:r>
+        <w:t xml:space="preserve"> </w:t>
+      </w:r>
+      <w:proofErr w:type="spellStart"/>
+      <w:r>
+        <w:t>mengandung</w:t>
+      </w:r>
+      <w:proofErr w:type="spellEnd"/>
+      <w:r>
+        <w:t xml:space="preserve"> </w:t>
+      </w:r>
+      <w:proofErr w:type="spellStart"/>
+      <w:r>
+        <w:t>banyak</w:t>
+      </w:r>
+      <w:proofErr w:type="spellEnd"/>
+      <w:r>
+        <w:t xml:space="preserve"> bias) </w:t>
+      </w:r>
+      <w:proofErr w:type="spellStart"/>
+      <w:r>
+        <w:t>sehingga</w:t>
+      </w:r>
+      <w:proofErr w:type="spellEnd"/>
+      <w:r>
+        <w:t xml:space="preserve"> </w:t>
+      </w:r>
+      <w:proofErr w:type="spellStart"/>
+      <w:proofErr w:type="gramStart"/>
+      <w:r>
+        <w:t>penggunaan</w:t>
+      </w:r>
+      <w:proofErr w:type="spellEnd"/>
+      <w:r>
+        <w:t xml:space="preserve">  data</w:t>
+      </w:r>
+      <w:proofErr w:type="gramEnd"/>
+      <w:r>
+        <w:t xml:space="preserve"> </w:t>
+      </w:r>
+      <w:proofErr w:type="spellStart"/>
+      <w:r>
+        <w:t>kedepannya</w:t>
+      </w:r>
+      <w:proofErr w:type="spellEnd"/>
+      <w:r>
+        <w:t xml:space="preserve"> pun </w:t>
+      </w:r>
+      <w:proofErr w:type="spellStart"/>
+      <w:r>
+        <w:t>akan</w:t>
+      </w:r>
+      <w:proofErr w:type="spellEnd"/>
+      <w:r>
+        <w:t xml:space="preserve"> </w:t>
+      </w:r>
+      <w:proofErr w:type="spellStart"/>
+      <w:r>
+        <w:t>menjadi</w:t>
+      </w:r>
+      <w:proofErr w:type="spellEnd"/>
+      <w:r>
+        <w:t xml:space="preserve"> </w:t>
+      </w:r>
+      <w:proofErr w:type="spellStart"/>
+      <w:r>
+        <w:t>lebih</w:t>
+      </w:r>
+      <w:proofErr w:type="spellEnd"/>
+      <w:r>
+        <w:t xml:space="preserve"> </w:t>
+      </w:r>
+      <w:proofErr w:type="spellStart"/>
+      <w:r>
+        <w:t>baik</w:t>
+      </w:r>
+      <w:proofErr w:type="spellEnd"/>
+      <w:r>
+        <w:t>.</w:t>
+      </w:r>
+    </w:p>
+    <w:p>
+      <w:pPr>
+        <w:pStyle w:val="ListParagraph"/>
+        <w:jc w:val="both"/>
+      </w:pPr>
+    </w:p>
+    <w:p>
+      <w:pPr>
+        <w:pStyle w:val="ListParagraph"/>
+        <w:numPr>
+          <w:ilvl w:val="0"/>
+          <w:numId w:val="1"/>
+        </w:numPr>
+        <w:jc w:val="both"/>
+      </w:pPr>
+      <w:proofErr w:type="spellStart"/>
+      <w:r>
+        <w:t>Deskripsi</w:t>
+      </w:r>
+      <w:proofErr w:type="spellEnd"/>
+      <w:r>
+        <w:t xml:space="preserve"> Data</w:t>
+      </w:r>
+    </w:p>
+    <w:p>
+      <w:pPr>
+        <w:pStyle w:val="ListParagraph"/>
+        <w:jc w:val="both"/>
+      </w:pPr>
+      <w:r>
+        <w:t xml:space="preserve">Data yang </w:t>
+      </w:r>
+      <w:proofErr w:type="spellStart"/>
+      <w:r>
+        <w:t>digunakan</w:t>
+      </w:r>
+      <w:proofErr w:type="spellEnd"/>
+      <w:r>
+        <w:t xml:space="preserve"> </w:t>
+      </w:r>
+      <w:proofErr w:type="spellStart"/>
+      <w:r>
+        <w:t>adalah</w:t>
+      </w:r>
+      <w:proofErr w:type="spellEnd"/>
+      <w:r>
+        <w:t xml:space="preserve"> data </w:t>
+      </w:r>
+      <w:r>
+        <w:rPr>
+          <w:i/>
+        </w:rPr>
+        <w:t>home equity load</w:t>
+      </w:r>
+      <w:r>
+        <w:t xml:space="preserve">, </w:t>
+      </w:r>
+      <w:proofErr w:type="spellStart"/>
+      <w:r>
+        <w:t>yaitu</w:t>
+      </w:r>
+      <w:proofErr w:type="spellEnd"/>
+      <w:r>
+        <w:t xml:space="preserve"> </w:t>
+      </w:r>
+      <w:proofErr w:type="spellStart"/>
+      <w:r>
+        <w:t>sebuah</w:t>
+      </w:r>
+      <w:proofErr w:type="spellEnd"/>
+      <w:r>
+        <w:t xml:space="preserve"> </w:t>
+      </w:r>
+      <w:proofErr w:type="spellStart"/>
+      <w:r>
+        <w:t>pinjaman</w:t>
+      </w:r>
+      <w:proofErr w:type="spellEnd"/>
+      <w:r>
+        <w:t xml:space="preserve"> yang mana </w:t>
+      </w:r>
+      <w:proofErr w:type="spellStart"/>
+      <w:r>
+        <w:t>peminjam</w:t>
+      </w:r>
+      <w:proofErr w:type="spellEnd"/>
+      <w:r>
+        <w:t xml:space="preserve"> </w:t>
+      </w:r>
+      <w:proofErr w:type="spellStart"/>
+      <w:r>
+        <w:t>menggunakan</w:t>
+      </w:r>
+      <w:proofErr w:type="spellEnd"/>
+      <w:r>
+        <w:t xml:space="preserve"> </w:t>
+      </w:r>
+      <w:r>
+        <w:rPr>
+          <w:i/>
+        </w:rPr>
+        <w:t>equity</w:t>
+      </w:r>
+      <w:r>
+        <w:t xml:space="preserve"> </w:t>
+      </w:r>
+      <w:proofErr w:type="spellStart"/>
+      <w:r>
+        <w:t>dari</w:t>
+      </w:r>
+      <w:proofErr w:type="spellEnd"/>
+      <w:r>
+        <w:t xml:space="preserve"> </w:t>
+      </w:r>
+      <w:proofErr w:type="spellStart"/>
+      <w:r>
+        <w:t>rumahnya</w:t>
+      </w:r>
+      <w:proofErr w:type="spellEnd"/>
+      <w:r>
+        <w:t xml:space="preserve"> </w:t>
+      </w:r>
+      <w:proofErr w:type="spellStart"/>
+      <w:r>
+        <w:t>sebagai</w:t>
+      </w:r>
+      <w:proofErr w:type="spellEnd"/>
+      <w:r>
+        <w:t xml:space="preserve"> </w:t>
+      </w:r>
+      <w:proofErr w:type="spellStart"/>
+      <w:r>
+        <w:t>agunan</w:t>
+      </w:r>
+      <w:proofErr w:type="spellEnd"/>
+      <w:r>
+        <w:t xml:space="preserve"> </w:t>
+      </w:r>
+      <w:proofErr w:type="spellStart"/>
+      <w:r>
+        <w:t>dasarnya</w:t>
+      </w:r>
+      <w:proofErr w:type="spellEnd"/>
+      <w:r>
+        <w:t>.</w:t>
+      </w:r>
+    </w:p>
+    <w:p>
+      <w:pPr>
+        <w:pStyle w:val="ListParagraph"/>
+        <w:jc w:val="both"/>
+      </w:pPr>
+      <w:r>
+        <w:t xml:space="preserve">Data </w:t>
+      </w:r>
+      <w:proofErr w:type="spellStart"/>
+      <w:r>
+        <w:t>ini</w:t>
+      </w:r>
+      <w:proofErr w:type="spellEnd"/>
+      <w:r>
+        <w:t xml:space="preserve"> </w:t>
+      </w:r>
+      <w:proofErr w:type="spellStart"/>
+      <w:r>
+        <w:t>memiliki</w:t>
+      </w:r>
+      <w:proofErr w:type="spellEnd"/>
+      <w:r>
+        <w:t xml:space="preserve"> </w:t>
+      </w:r>
+      <w:proofErr w:type="spellStart"/>
+      <w:r>
+        <w:t>beberapa</w:t>
+      </w:r>
+      <w:proofErr w:type="spellEnd"/>
+      <w:r>
+        <w:t xml:space="preserve"> </w:t>
+      </w:r>
+      <w:proofErr w:type="spellStart"/>
+      <w:r>
+        <w:t>variabel</w:t>
+      </w:r>
+      <w:proofErr w:type="spellEnd"/>
+      <w:r>
+        <w:t xml:space="preserve"> </w:t>
+      </w:r>
+      <w:proofErr w:type="spellStart"/>
+      <w:r>
+        <w:t>didalamnya</w:t>
+      </w:r>
+      <w:proofErr w:type="spellEnd"/>
+      <w:r>
+        <w:t xml:space="preserve"> </w:t>
+      </w:r>
+      <w:proofErr w:type="spellStart"/>
+      <w:r>
+        <w:t>yaitu</w:t>
+      </w:r>
+      <w:proofErr w:type="spellEnd"/>
+      <w:r>
+        <w:t xml:space="preserve"> </w:t>
+      </w:r>
+      <w:proofErr w:type="spellStart"/>
+      <w:r>
+        <w:t>sebanyak</w:t>
+      </w:r>
+      <w:proofErr w:type="spellEnd"/>
+      <w:r>
+        <w:t xml:space="preserve"> 13 </w:t>
+      </w:r>
+      <w:proofErr w:type="spellStart"/>
+      <w:r>
+        <w:t>variabel</w:t>
+      </w:r>
+      <w:proofErr w:type="spellEnd"/>
+      <w:r>
+        <w:t>:</w:t>
+      </w:r>
+    </w:p>
+    <w:p>
+      <w:pPr>
+        <w:pStyle w:val="ListParagraph"/>
+        <w:jc w:val="both"/>
+      </w:pPr>
+      <w:r>
+        <w:t xml:space="preserve">. BAD: 1 = </w:t>
+      </w:r>
+      <w:proofErr w:type="spellStart"/>
+      <w:r>
+        <w:t>peminjam</w:t>
+      </w:r>
+      <w:proofErr w:type="spellEnd"/>
+      <w:r>
+        <w:t xml:space="preserve"> </w:t>
+      </w:r>
+      <w:proofErr w:type="spellStart"/>
+      <w:r>
+        <w:t>terkena</w:t>
+      </w:r>
+      <w:proofErr w:type="spellEnd"/>
+      <w:r>
+        <w:t xml:space="preserve"> </w:t>
+      </w:r>
+      <w:proofErr w:type="spellStart"/>
+      <w:r>
+        <w:t>gagal</w:t>
+      </w:r>
+      <w:proofErr w:type="spellEnd"/>
+      <w:r>
+        <w:t xml:space="preserve"> </w:t>
+      </w:r>
+      <w:proofErr w:type="spellStart"/>
+      <w:r>
+        <w:t>pinjaman</w:t>
+      </w:r>
+      <w:proofErr w:type="spellEnd"/>
+      <w:r>
+        <w:t xml:space="preserve"> </w:t>
+      </w:r>
+      <w:proofErr w:type="spellStart"/>
+      <w:r>
+        <w:t>atau</w:t>
+      </w:r>
+      <w:proofErr w:type="spellEnd"/>
+      <w:r>
+        <w:t xml:space="preserve"> </w:t>
+      </w:r>
+      <w:proofErr w:type="spellStart"/>
+      <w:r>
+        <w:t>mengalami</w:t>
+      </w:r>
+      <w:proofErr w:type="spellEnd"/>
+      <w:r>
+        <w:t xml:space="preserve"> </w:t>
+      </w:r>
+      <w:proofErr w:type="spellStart"/>
+      <w:r>
+        <w:t>tunggakan</w:t>
+      </w:r>
+      <w:proofErr w:type="spellEnd"/>
+      <w:r>
+        <w:t xml:space="preserve"> </w:t>
+      </w:r>
+      <w:proofErr w:type="spellStart"/>
+      <w:r>
+        <w:t>serius</w:t>
+      </w:r>
+      <w:proofErr w:type="spellEnd"/>
+      <w:r>
+        <w:t xml:space="preserve">; 0 = </w:t>
+      </w:r>
+      <w:proofErr w:type="spellStart"/>
+      <w:r>
+        <w:t>peminjam</w:t>
+      </w:r>
+      <w:proofErr w:type="spellEnd"/>
+      <w:r>
+        <w:t xml:space="preserve"> </w:t>
+      </w:r>
+      <w:proofErr w:type="spellStart"/>
+      <w:r>
+        <w:t>membayar</w:t>
+      </w:r>
+      <w:proofErr w:type="spellEnd"/>
+      <w:r>
+        <w:t xml:space="preserve"> </w:t>
+      </w:r>
+      <w:proofErr w:type="spellStart"/>
+      <w:r>
+        <w:t>hutang</w:t>
+      </w:r>
+      <w:proofErr w:type="spellEnd"/>
+    </w:p>
+    <w:p>
+      <w:pPr>
+        <w:pStyle w:val="ListParagraph"/>
+        <w:jc w:val="both"/>
+      </w:pPr>
+      <w:r>
+        <w:t xml:space="preserve">. LOAN: </w:t>
+      </w:r>
+      <w:proofErr w:type="spellStart"/>
+      <w:r>
+        <w:t>banyaknya</w:t>
+      </w:r>
+      <w:proofErr w:type="spellEnd"/>
+      <w:r>
+        <w:t xml:space="preserve"> </w:t>
+      </w:r>
+      <w:proofErr w:type="spellStart"/>
+      <w:r>
+        <w:t>pinjaman</w:t>
+      </w:r>
+      <w:proofErr w:type="spellEnd"/>
+      <w:r>
+        <w:t xml:space="preserve"> yang </w:t>
+      </w:r>
+      <w:proofErr w:type="spellStart"/>
+      <w:r>
+        <w:t>ingin</w:t>
+      </w:r>
+      <w:proofErr w:type="spellEnd"/>
+      <w:r>
+        <w:t xml:space="preserve"> </w:t>
+      </w:r>
+      <w:proofErr w:type="spellStart"/>
+      <w:r>
+        <w:t>diminta</w:t>
+      </w:r>
+      <w:proofErr w:type="spellEnd"/>
+    </w:p>
+    <w:p>
+      <w:pPr>
+        <w:pStyle w:val="ListParagraph"/>
+        <w:jc w:val="both"/>
+      </w:pPr>
+      <w:r>
+        <w:t>. MORTDUE: Amount due on existing mortgage</w:t>
+      </w:r>
+    </w:p>
+    <w:p>
+      <w:pPr>
+        <w:pStyle w:val="ListParagraph"/>
+        <w:jc w:val="both"/>
+      </w:pPr>
+      <w:r>
+        <w:t xml:space="preserve">. VALUE: </w:t>
+      </w:r>
+      <w:proofErr w:type="spellStart"/>
+      <w:r>
+        <w:t>nilai</w:t>
+      </w:r>
+      <w:proofErr w:type="spellEnd"/>
+      <w:r>
+        <w:t xml:space="preserve"> </w:t>
+      </w:r>
+      <w:proofErr w:type="spellStart"/>
+      <w:r>
+        <w:t>dari</w:t>
+      </w:r>
+      <w:proofErr w:type="spellEnd"/>
+      <w:r>
+        <w:t xml:space="preserve"> </w:t>
+      </w:r>
+      <w:proofErr w:type="spellStart"/>
+      <w:r>
+        <w:t>properti</w:t>
+      </w:r>
+      <w:proofErr w:type="spellEnd"/>
+      <w:r>
+        <w:t xml:space="preserve"> </w:t>
+      </w:r>
+      <w:proofErr w:type="spellStart"/>
+      <w:r>
+        <w:t>saat</w:t>
+      </w:r>
+      <w:proofErr w:type="spellEnd"/>
+      <w:r>
+        <w:t xml:space="preserve"> </w:t>
+      </w:r>
+      <w:proofErr w:type="spellStart"/>
+      <w:r>
+        <w:t>ini</w:t>
+      </w:r>
+      <w:proofErr w:type="spellEnd"/>
+    </w:p>
+    <w:p>
+      <w:pPr>
+        <w:pStyle w:val="ListParagraph"/>
+        <w:jc w:val="both"/>
+      </w:pPr>
+      <w:r>
+        <w:t xml:space="preserve">. REASON: </w:t>
+      </w:r>
+      <w:proofErr w:type="spellStart"/>
+      <w:r>
+        <w:t>DebtCon</w:t>
+      </w:r>
+      <w:proofErr w:type="spellEnd"/>
+      <w:r>
+        <w:t xml:space="preserve"> = debt consolidation; </w:t>
+      </w:r>
+      <w:proofErr w:type="spellStart"/>
+      <w:r>
+        <w:t>HomeImp</w:t>
+      </w:r>
+      <w:proofErr w:type="spellEnd"/>
+      <w:r>
+        <w:t xml:space="preserve"> = home improvement</w:t>
+      </w:r>
+    </w:p>
+    <w:p>
+      <w:pPr>
+        <w:pStyle w:val="ListParagraph"/>
+        <w:jc w:val="both"/>
+      </w:pPr>
+      <w:r>
+        <w:t>. JOB: Occupational categories</w:t>
+      </w:r>
+    </w:p>
+    <w:p>
+      <w:pPr>
+        <w:pStyle w:val="ListParagraph"/>
+        <w:jc w:val="both"/>
+      </w:pPr>
+      <w:r>
+        <w:t>. YOJ: Years at present job</w:t>
+      </w:r>
+    </w:p>
+    <w:p>
+      <w:pPr>
+        <w:pStyle w:val="ListParagraph"/>
+        <w:jc w:val="both"/>
+      </w:pPr>
+      <w:r>
+        <w:t>. DEROG: Number of major derogatory reports</w:t>
+      </w:r>
+    </w:p>
+    <w:p>
+      <w:pPr>
+        <w:pStyle w:val="ListParagraph"/>
+        <w:jc w:val="both"/>
+      </w:pPr>
+      <w:r>
+        <w:t>. DELINQ: Number of delinquent credit lines</w:t>
+      </w:r>
+    </w:p>
+    <w:p>
+      <w:pPr>
+        <w:pStyle w:val="ListParagraph"/>
+        <w:jc w:val="both"/>
+      </w:pPr>
+      <w:r>
+        <w:t>. CLAGE: Age of oldest credit line in months</w:t>
+      </w:r>
+    </w:p>
+    <w:p>
+      <w:pPr>
+        <w:pStyle w:val="ListParagraph"/>
+        <w:jc w:val="both"/>
+      </w:pPr>
+      <w:r>
+        <w:t>. NINQ: Number of recent credit inquiries</w:t>
+      </w:r>
+    </w:p>
+    <w:p>
+      <w:pPr>
+        <w:pStyle w:val="ListParagraph"/>
+        <w:jc w:val="both"/>
+      </w:pPr>
+      <w:r>
+        <w:t>. CLNO: Number of credit lines</w:t>
+      </w:r>
+    </w:p>
+    <w:p>
+      <w:pPr>
+        <w:pStyle w:val="ListParagraph"/>
+        <w:jc w:val="both"/>
+      </w:pPr>
+      <w:r>
+        <w:t>. DEBTINC: Debt-to-income ratio</w:t>
+      </w:r>
+    </w:p>
+    <w:p>
+      <w:pPr>
+        <w:pStyle w:val="ListParagraph"/>
+        <w:jc w:val="both"/>
+      </w:pPr>
+    </w:p>
+    <w:p>
+      <w:pPr>
+        <w:pStyle w:val="ListParagraph"/>
+        <w:numPr>
+          <w:ilvl w:val="0"/>
+          <w:numId w:val="1"/>
+        </w:numPr>
+        <w:jc w:val="both"/>
+      </w:pPr>
+      <w:r>
+        <w:t>Data Preparation</w:t>
       </w:r>
       <w:bookmarkStart w:id="0" w:name="_GoBack"/>
       <w:bookmarkEnd w:id="0"/>
+    </w:p>
+    <w:p>
+      <w:pPr>
+        <w:pStyle w:val="ListParagraph"/>
+        <w:numPr>
+          <w:ilvl w:val="0"/>
+          <w:numId w:val="1"/>
+        </w:numPr>
+        <w:jc w:val="both"/>
+      </w:pPr>
+      <w:r>
+        <w:t>Hasil/</w:t>
+      </w:r>
+      <w:proofErr w:type="spellStart"/>
+      <w:r>
+        <w:t>Temuan</w:t>
+      </w:r>
+      <w:proofErr w:type="spellEnd"/>
+    </w:p>
+    <w:p>
+      <w:pPr>
+        <w:pStyle w:val="ListParagraph"/>
+        <w:numPr>
+          <w:ilvl w:val="0"/>
+          <w:numId w:val="1"/>
+        </w:numPr>
+        <w:jc w:val="both"/>
+      </w:pPr>
+      <w:r>
+        <w:t>Kesimpulan</w:t>
+      </w:r>
     </w:p>
     <w:sectPr>
       <w:pgSz w:w="11906" w:h="16838"/>
@@ -381,6 +1250,103 @@
     </w:sectPr>
   </w:body>
 </w:document>
+</file>
+
+<file path=word/numbering.xml><?xml version="1.0" encoding="utf-8"?>
+<w:numbering xmlns:wpc="http://schemas.microsoft.com/office/word/2010/wordprocessingCanvas" xmlns:cx="http://schemas.microsoft.com/office/drawing/2014/chartex" xmlns:cx1="http://schemas.microsoft.com/office/drawing/2015/9/8/chartex" xmlns:cx2="http://schemas.microsoft.com/office/drawing/2015/10/21/chartex" xmlns:cx3="http://schemas.microsoft.com/office/drawing/2016/5/9/chartex" xmlns:cx4="http://schemas.microsoft.com/office/drawing/2016/5/10/chartex" xmlns:cx5="http://schemas.microsoft.com/office/drawing/2016/5/11/chartex" xmlns:cx6="http://schemas.microsoft.com/office/drawing/2016/5/12/chartex" xmlns:cx7="http://schemas.microsoft.com/office/drawing/2016/5/13/chartex" xmlns:cx8="http://schemas.microsoft.com/office/drawing/2016/5/14/chartex" xmlns:mc="http://schemas.openxmlformats.org/markup-compatibility/2006" xmlns:aink="http://schemas.microsoft.com/office/drawing/2016/ink" xmlns:am3d="http://schemas.microsoft.com/office/drawing/2017/model3d" xmlns:o="urn:schemas-microsoft-com:office:office" xmlns:r="http://schemas.openxmlformats.org/officeDocument/2006/relationships" xmlns:m="http://schemas.openxmlformats.org/officeDocument/2006/math" xmlns:v="urn:schemas-microsoft-com:vml" xmlns:wp14="http://schemas.microsoft.com/office/word/2010/wordprocessingDrawing" xmlns:wp="http://schemas.openxmlformats.org/drawingml/2006/wordprocessingDrawing" xmlns:w10="urn:schemas-microsoft-com:office:word" xmlns:w="http://schemas.openxmlformats.org/wordprocessingml/2006/main" xmlns:w14="http://schemas.microsoft.com/office/word/2010/wordml" xmlns:w15="http://schemas.microsoft.com/office/word/2012/wordml" xmlns:w16cid="http://schemas.microsoft.com/office/word/2016/wordml/cid" xmlns:w16se="http://schemas.microsoft.com/office/word/2015/wordml/symex" xmlns:wpg="http://schemas.microsoft.com/office/word/2010/wordprocessingGroup" xmlns:wpi="http://schemas.microsoft.com/office/word/2010/wordprocessingInk" xmlns:wne="http://schemas.microsoft.com/office/word/2006/wordml" xmlns:wps="http://schemas.microsoft.com/office/word/2010/wordprocessingShape" mc:Ignorable="w14 w15 w16se w16cid wp14">
+  <w:abstractNum w:abstractNumId="0" w15:restartNumberingAfterBreak="0">
+    <w:nsid w:val="1D5C1383"/>
+    <w:multiLevelType w:val="hybridMultilevel"/>
+    <w:tmpl w:val="F7201314"/>
+    <w:lvl w:ilvl="0" w:tplc="3809000F">
+      <w:start w:val="1"/>
+      <w:numFmt w:val="decimal"/>
+      <w:lvlText w:val="%1."/>
+      <w:lvlJc w:val="left"/>
+      <w:pPr>
+        <w:ind w:left="720" w:hanging="360"/>
+      </w:pPr>
+      <w:rPr>
+        <w:rFonts w:hint="default"/>
+      </w:rPr>
+    </w:lvl>
+    <w:lvl w:ilvl="1" w:tplc="38090019" w:tentative="1">
+      <w:start w:val="1"/>
+      <w:numFmt w:val="lowerLetter"/>
+      <w:lvlText w:val="%2."/>
+      <w:lvlJc w:val="left"/>
+      <w:pPr>
+        <w:ind w:left="1440" w:hanging="360"/>
+      </w:pPr>
+    </w:lvl>
+    <w:lvl w:ilvl="2" w:tplc="3809001B" w:tentative="1">
+      <w:start w:val="1"/>
+      <w:numFmt w:val="lowerRoman"/>
+      <w:lvlText w:val="%3."/>
+      <w:lvlJc w:val="right"/>
+      <w:pPr>
+        <w:ind w:left="2160" w:hanging="180"/>
+      </w:pPr>
+    </w:lvl>
+    <w:lvl w:ilvl="3" w:tplc="3809000F" w:tentative="1">
+      <w:start w:val="1"/>
+      <w:numFmt w:val="decimal"/>
+      <w:lvlText w:val="%4."/>
+      <w:lvlJc w:val="left"/>
+      <w:pPr>
+        <w:ind w:left="2880" w:hanging="360"/>
+      </w:pPr>
+    </w:lvl>
+    <w:lvl w:ilvl="4" w:tplc="38090019" w:tentative="1">
+      <w:start w:val="1"/>
+      <w:numFmt w:val="lowerLetter"/>
+      <w:lvlText w:val="%5."/>
+      <w:lvlJc w:val="left"/>
+      <w:pPr>
+        <w:ind w:left="3600" w:hanging="360"/>
+      </w:pPr>
+    </w:lvl>
+    <w:lvl w:ilvl="5" w:tplc="3809001B" w:tentative="1">
+      <w:start w:val="1"/>
+      <w:numFmt w:val="lowerRoman"/>
+      <w:lvlText w:val="%6."/>
+      <w:lvlJc w:val="right"/>
+      <w:pPr>
+        <w:ind w:left="4320" w:hanging="180"/>
+      </w:pPr>
+    </w:lvl>
+    <w:lvl w:ilvl="6" w:tplc="3809000F" w:tentative="1">
+      <w:start w:val="1"/>
+      <w:numFmt w:val="decimal"/>
+      <w:lvlText w:val="%7."/>
+      <w:lvlJc w:val="left"/>
+      <w:pPr>
+        <w:ind w:left="5040" w:hanging="360"/>
+      </w:pPr>
+    </w:lvl>
+    <w:lvl w:ilvl="7" w:tplc="38090019" w:tentative="1">
+      <w:start w:val="1"/>
+      <w:numFmt w:val="lowerLetter"/>
+      <w:lvlText w:val="%8."/>
+      <w:lvlJc w:val="left"/>
+      <w:pPr>
+        <w:ind w:left="5760" w:hanging="360"/>
+      </w:pPr>
+    </w:lvl>
+    <w:lvl w:ilvl="8" w:tplc="3809001B" w:tentative="1">
+      <w:start w:val="1"/>
+      <w:numFmt w:val="lowerRoman"/>
+      <w:lvlText w:val="%9."/>
+      <w:lvlJc w:val="right"/>
+      <w:pPr>
+        <w:ind w:left="6480" w:hanging="180"/>
+      </w:pPr>
+    </w:lvl>
+  </w:abstractNum>
+  <w:num w:numId="1">
+    <w:abstractNumId w:val="0"/>
+  </w:num>
+</w:numbering>
 </file>
 
 <file path=word/styles.xml><?xml version="1.0" encoding="utf-8"?>
@@ -808,6 +1774,17 @@
     <w:semiHidden/>
     <w:unhideWhenUsed/>
   </w:style>
+  <w:style w:type="paragraph" w:styleId="ListParagraph">
+    <w:name w:val="List Paragraph"/>
+    <w:basedOn w:val="Normal"/>
+    <w:uiPriority w:val="34"/>
+    <w:qFormat/>
+    <w:rsid w:val="00EB00E0"/>
+    <w:pPr>
+      <w:ind w:left="720"/>
+      <w:contextualSpacing/>
+    </w:pPr>
+  </w:style>
 </w:styles>
 </file>
 

</xml_diff>